<commit_message>
making progress: setting up web architecture. See misc/word/to do-sies list for progress
</commit_message>
<xml_diff>
--- a/misc/Life Buddy Platform.docx
+++ b/misc/Life Buddy Platform.docx
@@ -1,6 +1,6 @@
 
 <file path=word/document.xml><?xml version="1.0" encoding="utf-8"?>
-<w:document xmlns:wpc="http://schemas.microsoft.com/office/word/2010/wordprocessingCanvas" xmlns:cx="http://schemas.microsoft.com/office/drawing/2014/chartex" xmlns:cx1="http://schemas.microsoft.com/office/drawing/2015/9/8/chartex" xmlns:cx2="http://schemas.microsoft.com/office/drawing/2015/10/21/chartex" xmlns:cx3="http://schemas.microsoft.com/office/drawing/2016/5/9/chartex" xmlns:cx4="http://schemas.microsoft.com/office/drawing/2016/5/10/chartex" xmlns:cx5="http://schemas.microsoft.com/office/drawing/2016/5/11/chartex" xmlns:cx6="http://schemas.microsoft.com/office/drawing/2016/5/12/chartex" xmlns:cx7="http://schemas.microsoft.com/office/drawing/2016/5/13/chartex" xmlns:cx8="http://schemas.microsoft.com/office/drawing/2016/5/14/chartex" xmlns:mc="http://schemas.openxmlformats.org/markup-compatibility/2006" xmlns:aink="http://schemas.microsoft.com/office/drawing/2016/ink" xmlns:am3d="http://schemas.microsoft.com/office/drawing/2017/model3d" xmlns:o="urn:schemas-microsoft-com:office:office" xmlns:r="http://schemas.openxmlformats.org/officeDocument/2006/relationships" xmlns:m="http://schemas.openxmlformats.org/officeDocument/2006/math" xmlns:v="urn:schemas-microsoft-com:vml" xmlns:wp14="http://schemas.microsoft.com/office/word/2010/wordprocessingDrawing" xmlns:wp="http://schemas.openxmlformats.org/drawingml/2006/wordprocessingDrawing" xmlns:w10="urn:schemas-microsoft-com:office:word" xmlns:w="http://schemas.openxmlformats.org/wordprocessingml/2006/main" xmlns:w14="http://schemas.microsoft.com/office/word/2010/wordml" xmlns:w15="http://schemas.microsoft.com/office/word/2012/wordml" xmlns:w16cex="http://schemas.microsoft.com/office/word/2018/wordml/cex" xmlns:w16cid="http://schemas.microsoft.com/office/word/2016/wordml/cid" xmlns:w16="http://schemas.microsoft.com/office/word/2018/wordml" xmlns:w16se="http://schemas.microsoft.com/office/word/2015/wordml/symex" xmlns:wpg="http://schemas.microsoft.com/office/word/2010/wordprocessingGroup" xmlns:wpi="http://schemas.microsoft.com/office/word/2010/wordprocessingInk" xmlns:wne="http://schemas.microsoft.com/office/word/2006/wordml" xmlns:wps="http://schemas.microsoft.com/office/word/2010/wordprocessingShape" mc:Ignorable="w14 w15 w16se w16cid w16 w16cex wp14">
+<w:document xmlns:wpc="http://schemas.microsoft.com/office/word/2010/wordprocessingCanvas" xmlns:cx="http://schemas.microsoft.com/office/drawing/2014/chartex" xmlns:cx1="http://schemas.microsoft.com/office/drawing/2015/9/8/chartex" xmlns:cx2="http://schemas.microsoft.com/office/drawing/2015/10/21/chartex" xmlns:cx3="http://schemas.microsoft.com/office/drawing/2016/5/9/chartex" xmlns:cx4="http://schemas.microsoft.com/office/drawing/2016/5/10/chartex" xmlns:cx5="http://schemas.microsoft.com/office/drawing/2016/5/11/chartex" xmlns:cx6="http://schemas.microsoft.com/office/drawing/2016/5/12/chartex" xmlns:cx7="http://schemas.microsoft.com/office/drawing/2016/5/13/chartex" xmlns:cx8="http://schemas.microsoft.com/office/drawing/2016/5/14/chartex" xmlns:mc="http://schemas.openxmlformats.org/markup-compatibility/2006" xmlns:aink="http://schemas.microsoft.com/office/drawing/2016/ink" xmlns:am3d="http://schemas.microsoft.com/office/drawing/2017/model3d" xmlns:o="urn:schemas-microsoft-com:office:office" xmlns:r="http://schemas.openxmlformats.org/officeDocument/2006/relationships" xmlns:m="http://schemas.openxmlformats.org/officeDocument/2006/math" xmlns:v="urn:schemas-microsoft-com:vml" xmlns:wp14="http://schemas.microsoft.com/office/word/2010/wordprocessingDrawing" xmlns:wp="http://schemas.openxmlformats.org/drawingml/2006/wordprocessingDrawing" xmlns:w10="urn:schemas-microsoft-com:office:word" xmlns:w="http://schemas.openxmlformats.org/wordprocessingml/2006/main" xmlns:w14="http://schemas.microsoft.com/office/word/2010/wordml" xmlns:w15="http://schemas.microsoft.com/office/word/2012/wordml" xmlns:w16cex="http://schemas.microsoft.com/office/word/2018/wordml/cex" xmlns:w16cid="http://schemas.microsoft.com/office/word/2016/wordml/cid" xmlns:w16="http://schemas.microsoft.com/office/word/2018/wordml" xmlns:w16sdtdh="http://schemas.microsoft.com/office/word/2020/wordml/sdtdatahash" xmlns:w16se="http://schemas.microsoft.com/office/word/2015/wordml/symex" xmlns:wpg="http://schemas.microsoft.com/office/word/2010/wordprocessingGroup" xmlns:wpi="http://schemas.microsoft.com/office/word/2010/wordprocessingInk" xmlns:wne="http://schemas.microsoft.com/office/word/2006/wordml" xmlns:wps="http://schemas.microsoft.com/office/word/2010/wordprocessingShape" mc:Ignorable="w14 w15 w16se w16cid w16 w16cex w16sdtdh wp14">
   <w:body>
     <w:p>
       <w:pPr>
@@ -91,7 +91,7 @@
       </w:r>
     </w:p>
     <w:p>
-      <w:hyperlink r:id="rId4" w:history="1">
+      <w:hyperlink r:id="rId5" w:history="1">
         <w:r>
           <w:rPr>
             <w:rStyle w:val="Hyperlink"/>
@@ -99,6 +99,227 @@
           <w:t>https://numberbycolors.com/nine-lessons-from-three-years-of-tracking-my-mood-13c34b1411dc</w:t>
         </w:r>
       </w:hyperlink>
+    </w:p>
+    <w:p/>
+    <w:p>
+      <w:r>
+        <w:t>heart rate modeling</w:t>
+      </w:r>
+    </w:p>
+    <w:p>
+      <w:hyperlink r:id="rId6" w:history="1">
+        <w:r>
+          <w:rPr>
+            <w:rStyle w:val="Hyperlink"/>
+          </w:rPr>
+          <w:t>https://www.ncbi.nlm.nih.gov/pmc/articles/PMC4395265/</w:t>
+        </w:r>
+      </w:hyperlink>
+    </w:p>
+    <w:p/>
+    <w:p/>
+    <w:p>
+      <w:pPr>
+        <w:pStyle w:val="Heading1"/>
+      </w:pPr>
+      <w:r>
+        <w:t>To Do-sies</w:t>
+      </w:r>
+    </w:p>
+    <w:p>
+      <w:pPr>
+        <w:pStyle w:val="ListParagraph"/>
+        <w:numPr>
+          <w:ilvl w:val="0"/>
+          <w:numId w:val="1"/>
+        </w:numPr>
+      </w:pPr>
+      <w:r>
+        <w:t xml:space="preserve">Login </w:t>
+      </w:r>
+      <w:r>
+        <w:t xml:space="preserve">Email or username </w:t>
+      </w:r>
+      <w:r>
+        <w:t>to login</w:t>
+      </w:r>
+    </w:p>
+    <w:p>
+      <w:pPr>
+        <w:pStyle w:val="ListParagraph"/>
+        <w:numPr>
+          <w:ilvl w:val="0"/>
+          <w:numId w:val="1"/>
+        </w:numPr>
+      </w:pPr>
+      <w:r>
+        <w:t>Login Just browsing option</w:t>
+      </w:r>
+      <w:r>
+        <w:t xml:space="preserve"> to sign in as Costa Rica</w:t>
+      </w:r>
+    </w:p>
+    <w:p>
+      <w:pPr>
+        <w:pStyle w:val="ListParagraph"/>
+        <w:numPr>
+          <w:ilvl w:val="0"/>
+          <w:numId w:val="1"/>
+        </w:numPr>
+      </w:pPr>
+      <w:r>
+        <w:t>Dashboard space for forecast chart</w:t>
+      </w:r>
+      <w:r>
+        <w:t xml:space="preserve"> [DONE]</w:t>
+      </w:r>
+    </w:p>
+    <w:p>
+      <w:pPr>
+        <w:pStyle w:val="ListParagraph"/>
+        <w:numPr>
+          <w:ilvl w:val="0"/>
+          <w:numId w:val="1"/>
+        </w:numPr>
+      </w:pPr>
+      <w:r>
+        <w:t xml:space="preserve">Dashboard space </w:t>
+      </w:r>
+      <w:r>
+        <w:t>forecast</w:t>
+      </w:r>
+      <w:r>
+        <w:t xml:space="preserve"> current week’s progress</w:t>
+      </w:r>
+      <w:r>
+        <w:t xml:space="preserve"> </w:t>
+      </w:r>
+      <w:r>
+        <w:t xml:space="preserve"> [DONE]</w:t>
+      </w:r>
+    </w:p>
+    <w:p>
+      <w:pPr>
+        <w:pStyle w:val="ListParagraph"/>
+        <w:numPr>
+          <w:ilvl w:val="0"/>
+          <w:numId w:val="1"/>
+        </w:numPr>
+      </w:pPr>
+      <w:r>
+        <w:t>Dashboard link to upload page</w:t>
+      </w:r>
+      <w:r>
+        <w:t xml:space="preserve"> </w:t>
+      </w:r>
+      <w:r>
+        <w:t xml:space="preserve"> [DONE]</w:t>
+      </w:r>
+    </w:p>
+    <w:p>
+      <w:pPr>
+        <w:pStyle w:val="ListParagraph"/>
+        <w:numPr>
+          <w:ilvl w:val="0"/>
+          <w:numId w:val="1"/>
+        </w:numPr>
+      </w:pPr>
+      <w:r>
+        <w:t xml:space="preserve">Upload page </w:t>
+      </w:r>
+      <w:r>
+        <w:t>input for file type</w:t>
+      </w:r>
+      <w:r>
+        <w:t xml:space="preserve"> (</w:t>
+      </w:r>
+      <w:r>
+        <w:t>heart rate</w:t>
+      </w:r>
+      <w:r>
+        <w:t>, mood, weight, activity)</w:t>
+      </w:r>
+    </w:p>
+    <w:p>
+      <w:pPr>
+        <w:pStyle w:val="ListParagraph"/>
+        <w:numPr>
+          <w:ilvl w:val="1"/>
+          <w:numId w:val="1"/>
+        </w:numPr>
+      </w:pPr>
+      <w:r>
+        <w:t>Heart rate shows file browser</w:t>
+      </w:r>
+    </w:p>
+    <w:p>
+      <w:pPr>
+        <w:pStyle w:val="ListParagraph"/>
+        <w:numPr>
+          <w:ilvl w:val="1"/>
+          <w:numId w:val="1"/>
+        </w:numPr>
+      </w:pPr>
+      <w:r>
+        <w:t>Anything else is just entry forms</w:t>
+      </w:r>
+    </w:p>
+    <w:p>
+      <w:pPr>
+        <w:pStyle w:val="ListParagraph"/>
+        <w:numPr>
+          <w:ilvl w:val="0"/>
+          <w:numId w:val="1"/>
+        </w:numPr>
+      </w:pPr>
+      <w:r>
+        <w:t>Upload page file browser</w:t>
+      </w:r>
+    </w:p>
+    <w:p>
+      <w:pPr>
+        <w:pStyle w:val="ListParagraph"/>
+        <w:numPr>
+          <w:ilvl w:val="0"/>
+          <w:numId w:val="1"/>
+        </w:numPr>
+      </w:pPr>
+      <w:r>
+        <w:t>Upload page dropdown for user timezone</w:t>
+      </w:r>
+    </w:p>
+    <w:p>
+      <w:pPr>
+        <w:pStyle w:val="ListParagraph"/>
+        <w:numPr>
+          <w:ilvl w:val="1"/>
+          <w:numId w:val="1"/>
+        </w:numPr>
+      </w:pPr>
+      <w:r>
+        <w:t>Get list of timezones</w:t>
+      </w:r>
+    </w:p>
+    <w:p>
+      <w:pPr>
+        <w:pStyle w:val="ListParagraph"/>
+        <w:numPr>
+          <w:ilvl w:val="0"/>
+          <w:numId w:val="1"/>
+        </w:numPr>
+      </w:pPr>
+      <w:r>
+        <w:t>Input data type</w:t>
+      </w:r>
+    </w:p>
+    <w:p>
+      <w:pPr>
+        <w:pStyle w:val="ListParagraph"/>
+        <w:numPr>
+          <w:ilvl w:val="0"/>
+          <w:numId w:val="1"/>
+        </w:numPr>
+      </w:pPr>
     </w:p>
     <w:p/>
     <w:sectPr>
@@ -111,8 +332,105 @@
 </w:document>
 </file>
 
+<file path=word/numbering.xml><?xml version="1.0" encoding="utf-8"?>
+<w:numbering xmlns:wpc="http://schemas.microsoft.com/office/word/2010/wordprocessingCanvas" xmlns:cx="http://schemas.microsoft.com/office/drawing/2014/chartex" xmlns:cx1="http://schemas.microsoft.com/office/drawing/2015/9/8/chartex" xmlns:cx2="http://schemas.microsoft.com/office/drawing/2015/10/21/chartex" xmlns:cx3="http://schemas.microsoft.com/office/drawing/2016/5/9/chartex" xmlns:cx4="http://schemas.microsoft.com/office/drawing/2016/5/10/chartex" xmlns:cx5="http://schemas.microsoft.com/office/drawing/2016/5/11/chartex" xmlns:cx6="http://schemas.microsoft.com/office/drawing/2016/5/12/chartex" xmlns:cx7="http://schemas.microsoft.com/office/drawing/2016/5/13/chartex" xmlns:cx8="http://schemas.microsoft.com/office/drawing/2016/5/14/chartex" xmlns:mc="http://schemas.openxmlformats.org/markup-compatibility/2006" xmlns:aink="http://schemas.microsoft.com/office/drawing/2016/ink" xmlns:am3d="http://schemas.microsoft.com/office/drawing/2017/model3d" xmlns:o="urn:schemas-microsoft-com:office:office" xmlns:r="http://schemas.openxmlformats.org/officeDocument/2006/relationships" xmlns:m="http://schemas.openxmlformats.org/officeDocument/2006/math" xmlns:v="urn:schemas-microsoft-com:vml" xmlns:wp14="http://schemas.microsoft.com/office/word/2010/wordprocessingDrawing" xmlns:wp="http://schemas.openxmlformats.org/drawingml/2006/wordprocessingDrawing" xmlns:w10="urn:schemas-microsoft-com:office:word" xmlns:w="http://schemas.openxmlformats.org/wordprocessingml/2006/main" xmlns:w14="http://schemas.microsoft.com/office/word/2010/wordml" xmlns:w15="http://schemas.microsoft.com/office/word/2012/wordml" xmlns:w16cex="http://schemas.microsoft.com/office/word/2018/wordml/cex" xmlns:w16cid="http://schemas.microsoft.com/office/word/2016/wordml/cid" xmlns:w16="http://schemas.microsoft.com/office/word/2018/wordml" xmlns:w16sdtdh="http://schemas.microsoft.com/office/word/2020/wordml/sdtdatahash" xmlns:w16se="http://schemas.microsoft.com/office/word/2015/wordml/symex" xmlns:wpg="http://schemas.microsoft.com/office/word/2010/wordprocessingGroup" xmlns:wpi="http://schemas.microsoft.com/office/word/2010/wordprocessingInk" xmlns:wne="http://schemas.microsoft.com/office/word/2006/wordml" xmlns:wps="http://schemas.microsoft.com/office/word/2010/wordprocessingShape" mc:Ignorable="w14 w15 w16se w16cid w16 w16cex w16sdtdh wp14">
+  <w:abstractNum w:abstractNumId="0" w15:restartNumberingAfterBreak="0">
+    <w:nsid w:val="714E16AE"/>
+    <w:multiLevelType w:val="hybridMultilevel"/>
+    <w:tmpl w:val="C49E76CC"/>
+    <w:lvl w:ilvl="0" w:tplc="0409000F">
+      <w:start w:val="1"/>
+      <w:numFmt w:val="decimal"/>
+      <w:lvlText w:val="%1."/>
+      <w:lvlJc w:val="left"/>
+      <w:pPr>
+        <w:ind w:left="720" w:hanging="360"/>
+      </w:pPr>
+      <w:rPr>
+        <w:rFonts w:hint="default"/>
+      </w:rPr>
+    </w:lvl>
+    <w:lvl w:ilvl="1" w:tplc="04090019">
+      <w:start w:val="1"/>
+      <w:numFmt w:val="lowerLetter"/>
+      <w:lvlText w:val="%2."/>
+      <w:lvlJc w:val="left"/>
+      <w:pPr>
+        <w:ind w:left="1440" w:hanging="360"/>
+      </w:pPr>
+    </w:lvl>
+    <w:lvl w:ilvl="2" w:tplc="0409001B" w:tentative="1">
+      <w:start w:val="1"/>
+      <w:numFmt w:val="lowerRoman"/>
+      <w:lvlText w:val="%3."/>
+      <w:lvlJc w:val="right"/>
+      <w:pPr>
+        <w:ind w:left="2160" w:hanging="180"/>
+      </w:pPr>
+    </w:lvl>
+    <w:lvl w:ilvl="3" w:tplc="0409000F" w:tentative="1">
+      <w:start w:val="1"/>
+      <w:numFmt w:val="decimal"/>
+      <w:lvlText w:val="%4."/>
+      <w:lvlJc w:val="left"/>
+      <w:pPr>
+        <w:ind w:left="2880" w:hanging="360"/>
+      </w:pPr>
+    </w:lvl>
+    <w:lvl w:ilvl="4" w:tplc="04090019" w:tentative="1">
+      <w:start w:val="1"/>
+      <w:numFmt w:val="lowerLetter"/>
+      <w:lvlText w:val="%5."/>
+      <w:lvlJc w:val="left"/>
+      <w:pPr>
+        <w:ind w:left="3600" w:hanging="360"/>
+      </w:pPr>
+    </w:lvl>
+    <w:lvl w:ilvl="5" w:tplc="0409001B" w:tentative="1">
+      <w:start w:val="1"/>
+      <w:numFmt w:val="lowerRoman"/>
+      <w:lvlText w:val="%6."/>
+      <w:lvlJc w:val="right"/>
+      <w:pPr>
+        <w:ind w:left="4320" w:hanging="180"/>
+      </w:pPr>
+    </w:lvl>
+    <w:lvl w:ilvl="6" w:tplc="0409000F" w:tentative="1">
+      <w:start w:val="1"/>
+      <w:numFmt w:val="decimal"/>
+      <w:lvlText w:val="%7."/>
+      <w:lvlJc w:val="left"/>
+      <w:pPr>
+        <w:ind w:left="5040" w:hanging="360"/>
+      </w:pPr>
+    </w:lvl>
+    <w:lvl w:ilvl="7" w:tplc="04090019" w:tentative="1">
+      <w:start w:val="1"/>
+      <w:numFmt w:val="lowerLetter"/>
+      <w:lvlText w:val="%8."/>
+      <w:lvlJc w:val="left"/>
+      <w:pPr>
+        <w:ind w:left="5760" w:hanging="360"/>
+      </w:pPr>
+    </w:lvl>
+    <w:lvl w:ilvl="8" w:tplc="0409001B" w:tentative="1">
+      <w:start w:val="1"/>
+      <w:numFmt w:val="lowerRoman"/>
+      <w:lvlText w:val="%9."/>
+      <w:lvlJc w:val="right"/>
+      <w:pPr>
+        <w:ind w:left="6480" w:hanging="180"/>
+      </w:pPr>
+    </w:lvl>
+  </w:abstractNum>
+  <w:num w:numId="1">
+    <w:abstractNumId w:val="0"/>
+  </w:num>
+</w:numbering>
+</file>
+
 <file path=word/styles.xml><?xml version="1.0" encoding="utf-8"?>
-<w:styles xmlns:mc="http://schemas.openxmlformats.org/markup-compatibility/2006" xmlns:r="http://schemas.openxmlformats.org/officeDocument/2006/relationships" xmlns:w="http://schemas.openxmlformats.org/wordprocessingml/2006/main" xmlns:w14="http://schemas.microsoft.com/office/word/2010/wordml" xmlns:w15="http://schemas.microsoft.com/office/word/2012/wordml" xmlns:w16cex="http://schemas.microsoft.com/office/word/2018/wordml/cex" xmlns:w16cid="http://schemas.microsoft.com/office/word/2016/wordml/cid" xmlns:w16="http://schemas.microsoft.com/office/word/2018/wordml" xmlns:w16se="http://schemas.microsoft.com/office/word/2015/wordml/symex" mc:Ignorable="w14 w15 w16se w16cid w16 w16cex">
+<w:styles xmlns:mc="http://schemas.openxmlformats.org/markup-compatibility/2006" xmlns:r="http://schemas.openxmlformats.org/officeDocument/2006/relationships" xmlns:w="http://schemas.openxmlformats.org/wordprocessingml/2006/main" xmlns:w14="http://schemas.microsoft.com/office/word/2010/wordml" xmlns:w15="http://schemas.microsoft.com/office/word/2012/wordml" xmlns:w16cex="http://schemas.microsoft.com/office/word/2018/wordml/cex" xmlns:w16cid="http://schemas.microsoft.com/office/word/2016/wordml/cid" xmlns:w16="http://schemas.microsoft.com/office/word/2018/wordml" xmlns:w16sdtdh="http://schemas.microsoft.com/office/word/2020/wordml/sdtdatahash" xmlns:w16se="http://schemas.microsoft.com/office/word/2015/wordml/symex" mc:Ignorable="w14 w15 w16se w16cid w16 w16cex w16sdtdh">
   <w:docDefaults>
     <w:rPrDefault>
       <w:rPr>
@@ -658,6 +976,17 @@
       <w:shd w:val="clear" w:color="auto" w:fill="E1DFDD"/>
     </w:rPr>
   </w:style>
+  <w:style w:type="paragraph" w:styleId="ListParagraph">
+    <w:name w:val="List Paragraph"/>
+    <w:basedOn w:val="Normal"/>
+    <w:uiPriority w:val="34"/>
+    <w:qFormat/>
+    <w:rsid w:val="00DD58E3"/>
+    <w:pPr>
+      <w:ind w:left="720"/>
+      <w:contextualSpacing/>
+    </w:pPr>
+  </w:style>
 </w:styles>
 </file>
 

</xml_diff>

<commit_message>
Functionality imporovement: file upload for polar zip data works but needs imporovement. Right now too much hard coded stuff goes into database. I think i can write more code to get details from the json data in the polar zip files. Ill work on that tomorrow
</commit_message>
<xml_diff>
--- a/misc/Life Buddy Platform.docx
+++ b/misc/Life Buddy Platform.docx
@@ -117,6 +117,37 @@
       </w:hyperlink>
     </w:p>
     <w:p/>
+    <w:p>
+      <w:r>
+        <w:t>plotting</w:t>
+      </w:r>
+    </w:p>
+    <w:p>
+      <w:hyperlink r:id="rId7" w:history="1">
+        <w:r>
+          <w:rPr>
+            <w:rStyle w:val="Hyperlink"/>
+          </w:rPr>
+          <w:t>https://towardsdatascience.com/an-introduction-to-making-scientific-publication-plots-with-python-ea19dfa7f51e</w:t>
+        </w:r>
+      </w:hyperlink>
+    </w:p>
+    <w:p/>
+    <w:p>
+      <w:r>
+        <w:t>fitting</w:t>
+      </w:r>
+    </w:p>
+    <w:p>
+      <w:hyperlink r:id="rId8" w:history="1">
+        <w:r>
+          <w:rPr>
+            <w:rStyle w:val="Hyperlink"/>
+          </w:rPr>
+          <w:t>https://towardsdatascience.com/basic-curve-fitting-of-scientific-data-with-python-9592244a2509</w:t>
+        </w:r>
+      </w:hyperlink>
+    </w:p>
     <w:p/>
     <w:p>
       <w:pPr>
@@ -192,10 +223,7 @@
         <w:t xml:space="preserve"> current week’s progress</w:t>
       </w:r>
       <w:r>
-        <w:t xml:space="preserve"> </w:t>
-      </w:r>
-      <w:r>
-        <w:t xml:space="preserve"> [DONE]</w:t>
+        <w:t xml:space="preserve">  [DONE]</w:t>
       </w:r>
     </w:p>
     <w:p>
@@ -210,10 +238,7 @@
         <w:t>Dashboard link to upload page</w:t>
       </w:r>
       <w:r>
-        <w:t xml:space="preserve"> </w:t>
-      </w:r>
-      <w:r>
-        <w:t xml:space="preserve"> [DONE]</w:t>
+        <w:t xml:space="preserve">  [DONE]</w:t>
       </w:r>
     </w:p>
     <w:p>
@@ -261,6 +286,7 @@
         </w:numPr>
       </w:pPr>
       <w:r>
+        <w:lastRenderedPageBreak/>
         <w:t>Anything else is just entry forms</w:t>
       </w:r>
     </w:p>
@@ -285,8 +311,13 @@
         </w:numPr>
       </w:pPr>
       <w:r>
-        <w:t>Upload page dropdown for user timezone</w:t>
-      </w:r>
+        <w:t xml:space="preserve">Upload page dropdown for user </w:t>
+      </w:r>
+      <w:proofErr w:type="spellStart"/>
+      <w:r>
+        <w:t>timezone</w:t>
+      </w:r>
+      <w:proofErr w:type="spellEnd"/>
     </w:p>
     <w:p>
       <w:pPr>
@@ -297,8 +328,13 @@
         </w:numPr>
       </w:pPr>
       <w:r>
-        <w:t>Get list of timezones</w:t>
-      </w:r>
+        <w:t xml:space="preserve">Get list of </w:t>
+      </w:r>
+      <w:proofErr w:type="spellStart"/>
+      <w:r>
+        <w:t>timezones</w:t>
+      </w:r>
+      <w:proofErr w:type="spellEnd"/>
     </w:p>
     <w:p>
       <w:pPr>

</xml_diff>

<commit_message>
Analysis: mostly trying to figure out how to use scipy
</commit_message>
<xml_diff>
--- a/misc/Life Buddy Platform.docx
+++ b/misc/Life Buddy Platform.docx
@@ -112,18 +112,43 @@
           <w:rPr>
             <w:rStyle w:val="Hyperlink"/>
           </w:rPr>
+          <w:t>https://journals.plos.org/plosone/article?id=10.1371/journal.pone.0118263</w:t>
+        </w:r>
+      </w:hyperlink>
+    </w:p>
+    <w:p>
+      <w:r>
+        <w:t>“</w:t>
+      </w:r>
+      <w:r>
+        <w:t>The main modification is that the proposed model has now only one parameter which reflects the overall cardiovascular condition of the individual</w:t>
+      </w:r>
+      <w:r>
+        <w:t>”</w:t>
+      </w:r>
+    </w:p>
+    <w:p/>
+    <w:p>
+      <w:hyperlink r:id="rId7" w:history="1">
+        <w:r>
+          <w:rPr>
+            <w:rStyle w:val="Hyperlink"/>
+          </w:rPr>
           <w:t>https://www.ncbi.nlm.nih.gov/pmc/articles/PMC4395265/</w:t>
         </w:r>
       </w:hyperlink>
     </w:p>
     <w:p/>
+    <w:p/>
+    <w:p/>
+    <w:p/>
     <w:p>
       <w:r>
         <w:t>plotting</w:t>
       </w:r>
     </w:p>
     <w:p>
-      <w:hyperlink r:id="rId7" w:history="1">
+      <w:hyperlink r:id="rId8" w:history="1">
         <w:r>
           <w:rPr>
             <w:rStyle w:val="Hyperlink"/>
@@ -139,7 +164,12 @@
       </w:r>
     </w:p>
     <w:p>
-      <w:hyperlink r:id="rId8" w:history="1">
+      <w:pPr>
+        <w:rPr>
+          <w:rStyle w:val="Hyperlink"/>
+        </w:rPr>
+      </w:pPr>
+      <w:hyperlink r:id="rId9" w:history="1">
         <w:r>
           <w:rPr>
             <w:rStyle w:val="Hyperlink"/>
@@ -148,12 +178,31 @@
         </w:r>
       </w:hyperlink>
     </w:p>
+    <w:p>
+      <w:pPr>
+        <w:rPr>
+          <w:rStyle w:val="Hyperlink"/>
+        </w:rPr>
+      </w:pPr>
+    </w:p>
+    <w:p>
+      <w:hyperlink r:id="rId10" w:history="1">
+        <w:r>
+          <w:rPr>
+            <w:rStyle w:val="Hyperlink"/>
+          </w:rPr>
+          <w:t>https://www.statforbiology.com/nonlinearregression/usefulequations</w:t>
+        </w:r>
+      </w:hyperlink>
+    </w:p>
+    <w:p/>
     <w:p/>
     <w:p>
       <w:pPr>
         <w:pStyle w:val="Heading1"/>
       </w:pPr>
       <w:r>
+        <w:lastRenderedPageBreak/>
         <w:t>To Do-sies</w:t>
       </w:r>
     </w:p>
@@ -286,7 +335,6 @@
         </w:numPr>
       </w:pPr>
       <w:r>
-        <w:lastRenderedPageBreak/>
         <w:t>Anything else is just entry forms</w:t>
       </w:r>
     </w:p>
@@ -301,6 +349,9 @@
       <w:r>
         <w:t>Upload page file browser</w:t>
       </w:r>
+      <w:r>
+        <w:t xml:space="preserve"> [DONE]</w:t>
+      </w:r>
     </w:p>
     <w:p>
       <w:pPr>
@@ -357,6 +408,135 @@
         </w:numPr>
       </w:pPr>
     </w:p>
+    <w:p/>
+    <w:p>
+      <w:pPr>
+        <w:pStyle w:val="Heading1"/>
+      </w:pPr>
+      <w:r>
+        <w:t>To Do-sies 2/8/2021</w:t>
+      </w:r>
+    </w:p>
+    <w:p>
+      <w:pPr>
+        <w:pStyle w:val="ListParagraph"/>
+        <w:numPr>
+          <w:ilvl w:val="0"/>
+          <w:numId w:val="2"/>
+        </w:numPr>
+      </w:pPr>
+      <w:r>
+        <w:t>Polar data upload reduce hardcoded</w:t>
+      </w:r>
+      <w:r>
+        <w:t xml:space="preserve"> inputs</w:t>
+      </w:r>
+    </w:p>
+    <w:p>
+      <w:pPr>
+        <w:pStyle w:val="ListParagraph"/>
+        <w:numPr>
+          <w:ilvl w:val="1"/>
+          <w:numId w:val="2"/>
+        </w:numPr>
+      </w:pPr>
+      <w:r>
+        <w:t>Any leftover hard code inputs should be dependent on the Polar dropdown</w:t>
+      </w:r>
+    </w:p>
+    <w:p>
+      <w:pPr>
+        <w:pStyle w:val="ListParagraph"/>
+        <w:numPr>
+          <w:ilvl w:val="0"/>
+          <w:numId w:val="2"/>
+        </w:numPr>
+      </w:pPr>
+      <w:r>
+        <w:t xml:space="preserve">Build database one </w:t>
+      </w:r>
+      <w:r>
+        <w:t>table solution</w:t>
+      </w:r>
+    </w:p>
+    <w:p>
+      <w:pPr>
+        <w:pStyle w:val="ListParagraph"/>
+        <w:numPr>
+          <w:ilvl w:val="1"/>
+          <w:numId w:val="2"/>
+        </w:numPr>
+      </w:pPr>
+      <w:r>
+        <w:t xml:space="preserve">Once multiple datasets are populated see which columns don’t change across exercise and move those to a different table. Call it something like </w:t>
+      </w:r>
+      <w:r>
+        <w:t>exercise or training meta.</w:t>
+      </w:r>
+    </w:p>
+    <w:p>
+      <w:pPr>
+        <w:pStyle w:val="ListParagraph"/>
+        <w:numPr>
+          <w:ilvl w:val="0"/>
+          <w:numId w:val="2"/>
+        </w:numPr>
+        <w:rPr>
+          <w:color w:val="C45911" w:themeColor="accent2" w:themeShade="BF"/>
+        </w:rPr>
+      </w:pPr>
+      <w:r>
+        <w:rPr>
+          <w:color w:val="C45911" w:themeColor="accent2" w:themeShade="BF"/>
+        </w:rPr>
+        <w:t xml:space="preserve">Polar data connect through </w:t>
+      </w:r>
+      <w:proofErr w:type="spellStart"/>
+      <w:r>
+        <w:rPr>
+          <w:color w:val="C45911" w:themeColor="accent2" w:themeShade="BF"/>
+        </w:rPr>
+        <w:t>api</w:t>
+      </w:r>
+      <w:proofErr w:type="spellEnd"/>
+      <w:r>
+        <w:rPr>
+          <w:color w:val="C45911" w:themeColor="accent2" w:themeShade="BF"/>
+        </w:rPr>
+        <w:t xml:space="preserve"> (Later when I have the </w:t>
+      </w:r>
+      <w:proofErr w:type="spellStart"/>
+      <w:r>
+        <w:rPr>
+          <w:color w:val="C45911" w:themeColor="accent2" w:themeShade="BF"/>
+        </w:rPr>
+        <w:t>url</w:t>
+      </w:r>
+      <w:proofErr w:type="spellEnd"/>
+      <w:r>
+        <w:rPr>
+          <w:color w:val="C45911" w:themeColor="accent2" w:themeShade="BF"/>
+        </w:rPr>
+        <w:t xml:space="preserve"> with </w:t>
+      </w:r>
+      <w:proofErr w:type="spellStart"/>
+      <w:r>
+        <w:rPr>
+          <w:color w:val="C45911" w:themeColor="accent2" w:themeShade="BF"/>
+        </w:rPr>
+        <w:t>certbox</w:t>
+      </w:r>
+      <w:proofErr w:type="spellEnd"/>
+      <w:r>
+        <w:rPr>
+          <w:color w:val="C45911" w:themeColor="accent2" w:themeShade="BF"/>
+        </w:rPr>
+        <w:t>)</w:t>
+      </w:r>
+    </w:p>
+    <w:p/>
+    <w:p/>
+    <w:p/>
     <w:p/>
     <w:sectPr>
       <w:pgSz w:w="12240" w:h="15840"/>
@@ -371,6 +551,95 @@
 <file path=word/numbering.xml><?xml version="1.0" encoding="utf-8"?>
 <w:numbering xmlns:wpc="http://schemas.microsoft.com/office/word/2010/wordprocessingCanvas" xmlns:cx="http://schemas.microsoft.com/office/drawing/2014/chartex" xmlns:cx1="http://schemas.microsoft.com/office/drawing/2015/9/8/chartex" xmlns:cx2="http://schemas.microsoft.com/office/drawing/2015/10/21/chartex" xmlns:cx3="http://schemas.microsoft.com/office/drawing/2016/5/9/chartex" xmlns:cx4="http://schemas.microsoft.com/office/drawing/2016/5/10/chartex" xmlns:cx5="http://schemas.microsoft.com/office/drawing/2016/5/11/chartex" xmlns:cx6="http://schemas.microsoft.com/office/drawing/2016/5/12/chartex" xmlns:cx7="http://schemas.microsoft.com/office/drawing/2016/5/13/chartex" xmlns:cx8="http://schemas.microsoft.com/office/drawing/2016/5/14/chartex" xmlns:mc="http://schemas.openxmlformats.org/markup-compatibility/2006" xmlns:aink="http://schemas.microsoft.com/office/drawing/2016/ink" xmlns:am3d="http://schemas.microsoft.com/office/drawing/2017/model3d" xmlns:o="urn:schemas-microsoft-com:office:office" xmlns:r="http://schemas.openxmlformats.org/officeDocument/2006/relationships" xmlns:m="http://schemas.openxmlformats.org/officeDocument/2006/math" xmlns:v="urn:schemas-microsoft-com:vml" xmlns:wp14="http://schemas.microsoft.com/office/word/2010/wordprocessingDrawing" xmlns:wp="http://schemas.openxmlformats.org/drawingml/2006/wordprocessingDrawing" xmlns:w10="urn:schemas-microsoft-com:office:word" xmlns:w="http://schemas.openxmlformats.org/wordprocessingml/2006/main" xmlns:w14="http://schemas.microsoft.com/office/word/2010/wordml" xmlns:w15="http://schemas.microsoft.com/office/word/2012/wordml" xmlns:w16cex="http://schemas.microsoft.com/office/word/2018/wordml/cex" xmlns:w16cid="http://schemas.microsoft.com/office/word/2016/wordml/cid" xmlns:w16="http://schemas.microsoft.com/office/word/2018/wordml" xmlns:w16sdtdh="http://schemas.microsoft.com/office/word/2020/wordml/sdtdatahash" xmlns:w16se="http://schemas.microsoft.com/office/word/2015/wordml/symex" xmlns:wpg="http://schemas.microsoft.com/office/word/2010/wordprocessingGroup" xmlns:wpi="http://schemas.microsoft.com/office/word/2010/wordprocessingInk" xmlns:wne="http://schemas.microsoft.com/office/word/2006/wordml" xmlns:wps="http://schemas.microsoft.com/office/word/2010/wordprocessingShape" mc:Ignorable="w14 w15 w16se w16cid w16 w16cex w16sdtdh wp14">
   <w:abstractNum w:abstractNumId="0" w15:restartNumberingAfterBreak="0">
+    <w:nsid w:val="7024741E"/>
+    <w:multiLevelType w:val="hybridMultilevel"/>
+    <w:tmpl w:val="22CC60E6"/>
+    <w:lvl w:ilvl="0" w:tplc="0409000F">
+      <w:start w:val="1"/>
+      <w:numFmt w:val="decimal"/>
+      <w:lvlText w:val="%1."/>
+      <w:lvlJc w:val="left"/>
+      <w:pPr>
+        <w:ind w:left="720" w:hanging="360"/>
+      </w:pPr>
+      <w:rPr>
+        <w:rFonts w:hint="default"/>
+      </w:rPr>
+    </w:lvl>
+    <w:lvl w:ilvl="1" w:tplc="04090019">
+      <w:start w:val="1"/>
+      <w:numFmt w:val="lowerLetter"/>
+      <w:lvlText w:val="%2."/>
+      <w:lvlJc w:val="left"/>
+      <w:pPr>
+        <w:ind w:left="1440" w:hanging="360"/>
+      </w:pPr>
+    </w:lvl>
+    <w:lvl w:ilvl="2" w:tplc="0409001B" w:tentative="1">
+      <w:start w:val="1"/>
+      <w:numFmt w:val="lowerRoman"/>
+      <w:lvlText w:val="%3."/>
+      <w:lvlJc w:val="right"/>
+      <w:pPr>
+        <w:ind w:left="2160" w:hanging="180"/>
+      </w:pPr>
+    </w:lvl>
+    <w:lvl w:ilvl="3" w:tplc="0409000F" w:tentative="1">
+      <w:start w:val="1"/>
+      <w:numFmt w:val="decimal"/>
+      <w:lvlText w:val="%4."/>
+      <w:lvlJc w:val="left"/>
+      <w:pPr>
+        <w:ind w:left="2880" w:hanging="360"/>
+      </w:pPr>
+    </w:lvl>
+    <w:lvl w:ilvl="4" w:tplc="04090019" w:tentative="1">
+      <w:start w:val="1"/>
+      <w:numFmt w:val="lowerLetter"/>
+      <w:lvlText w:val="%5."/>
+      <w:lvlJc w:val="left"/>
+      <w:pPr>
+        <w:ind w:left="3600" w:hanging="360"/>
+      </w:pPr>
+    </w:lvl>
+    <w:lvl w:ilvl="5" w:tplc="0409001B" w:tentative="1">
+      <w:start w:val="1"/>
+      <w:numFmt w:val="lowerRoman"/>
+      <w:lvlText w:val="%6."/>
+      <w:lvlJc w:val="right"/>
+      <w:pPr>
+        <w:ind w:left="4320" w:hanging="180"/>
+      </w:pPr>
+    </w:lvl>
+    <w:lvl w:ilvl="6" w:tplc="0409000F" w:tentative="1">
+      <w:start w:val="1"/>
+      <w:numFmt w:val="decimal"/>
+      <w:lvlText w:val="%7."/>
+      <w:lvlJc w:val="left"/>
+      <w:pPr>
+        <w:ind w:left="5040" w:hanging="360"/>
+      </w:pPr>
+    </w:lvl>
+    <w:lvl w:ilvl="7" w:tplc="04090019" w:tentative="1">
+      <w:start w:val="1"/>
+      <w:numFmt w:val="lowerLetter"/>
+      <w:lvlText w:val="%8."/>
+      <w:lvlJc w:val="left"/>
+      <w:pPr>
+        <w:ind w:left="5760" w:hanging="360"/>
+      </w:pPr>
+    </w:lvl>
+    <w:lvl w:ilvl="8" w:tplc="0409001B" w:tentative="1">
+      <w:start w:val="1"/>
+      <w:numFmt w:val="lowerRoman"/>
+      <w:lvlText w:val="%9."/>
+      <w:lvlJc w:val="right"/>
+      <w:pPr>
+        <w:ind w:left="6480" w:hanging="180"/>
+      </w:pPr>
+    </w:lvl>
+  </w:abstractNum>
+  <w:abstractNum w:abstractNumId="1" w15:restartNumberingAfterBreak="0">
     <w:nsid w:val="714E16AE"/>
     <w:multiLevelType w:val="hybridMultilevel"/>
     <w:tmpl w:val="C49E76CC"/>
@@ -460,6 +729,9 @@
     </w:lvl>
   </w:abstractNum>
   <w:num w:numId="1">
+    <w:abstractNumId w:val="1"/>
+  </w:num>
+  <w:num w:numId="2">
     <w:abstractNumId w:val="0"/>
   </w:num>
 </w:numbering>

</xml_diff>